<commit_message>
my first change in own part
</commit_message>
<xml_diff>
--- a/أتمتة مكتب عقاري1.docx
+++ b/أتمتة مكتب عقاري1.docx
@@ -1290,71 +1290,32 @@
           </w:pPr>
           <w:r>
             <w:rPr>
+              <w:rFonts w:asciiTheme="majorBidi" w:hAnsiTheme="majorBidi" w:cstheme="majorBidi" w:hint="cs"/>
+              <w:color w:val="000000" w:themeColor="text1"/>
+              <w:sz w:val="28"/>
+              <w:szCs w:val="28"/>
+              <w:rtl/>
+            </w:rPr>
+            <w:t xml:space="preserve">    </w:t>
+          </w:r>
+          <w:r>
+            <w:rPr>
               <w:rFonts w:asciiTheme="majorBidi" w:hAnsiTheme="majorBidi" w:cstheme="majorBidi"/>
               <w:color w:val="000000" w:themeColor="text1"/>
               <w:sz w:val="28"/>
               <w:szCs w:val="28"/>
             </w:rPr>
-            <w:t>2.3</w:t>
-          </w:r>
-          <w:r>
-            <w:rPr>
-              <w:rFonts w:asciiTheme="majorBidi" w:hAnsiTheme="majorBidi" w:cstheme="majorBidi"/>
-              <w:color w:val="000000" w:themeColor="text1"/>
-              <w:sz w:val="28"/>
-              <w:szCs w:val="28"/>
-            </w:rPr>
-            <w:t xml:space="preserve">   </w:t>
-          </w:r>
-          <w:r>
-            <w:rPr>
-              <w:rFonts w:asciiTheme="majorBidi" w:hAnsiTheme="majorBidi" w:cstheme="majorBidi" w:hint="cs"/>
-              <w:color w:val="000000" w:themeColor="text1"/>
-              <w:sz w:val="28"/>
-              <w:szCs w:val="28"/>
-              <w:rtl/>
-            </w:rPr>
-            <w:t>سياق العمل.............</w:t>
-          </w:r>
-          <w:r>
-            <w:rPr>
-              <w:rFonts w:asciiTheme="majorBidi" w:hAnsiTheme="majorBidi" w:cstheme="majorBidi" w:hint="cs"/>
-              <w:color w:val="000000" w:themeColor="text1"/>
-              <w:sz w:val="28"/>
-              <w:szCs w:val="28"/>
-              <w:rtl/>
-            </w:rPr>
-            <w:t>.......</w:t>
-          </w:r>
-          <w:r>
-            <w:rPr>
-              <w:rFonts w:asciiTheme="majorBidi" w:hAnsiTheme="majorBidi" w:cstheme="majorBidi" w:hint="cs"/>
-              <w:color w:val="000000" w:themeColor="text1"/>
-              <w:sz w:val="28"/>
-              <w:szCs w:val="28"/>
-              <w:rtl/>
-            </w:rPr>
-            <w:t>...........</w:t>
-          </w:r>
-          <w:r>
-            <w:rPr>
-              <w:rFonts w:asciiTheme="majorBidi" w:hAnsiTheme="majorBidi" w:cstheme="majorBidi" w:hint="cs"/>
-              <w:color w:val="000000" w:themeColor="text1"/>
-              <w:sz w:val="28"/>
-              <w:szCs w:val="28"/>
-              <w:rtl/>
-            </w:rPr>
-            <w:t>.......</w:t>
-          </w:r>
-          <w:r>
-            <w:rPr>
-              <w:rFonts w:asciiTheme="majorBidi" w:hAnsiTheme="majorBidi" w:cstheme="majorBidi" w:hint="cs"/>
-              <w:color w:val="000000" w:themeColor="text1"/>
-              <w:sz w:val="28"/>
-              <w:szCs w:val="28"/>
-              <w:rtl/>
-            </w:rPr>
-            <w:t>.................................................5</w:t>
+            <w:t>.2.3</w:t>
+          </w:r>
+          <w:r>
+            <w:rPr>
+              <w:rFonts w:asciiTheme="majorBidi" w:hAnsiTheme="majorBidi" w:cstheme="majorBidi" w:hint="cs"/>
+              <w:color w:val="000000" w:themeColor="text1"/>
+              <w:sz w:val="28"/>
+              <w:szCs w:val="28"/>
+              <w:rtl/>
+            </w:rPr>
+            <w:t xml:space="preserve"> بيئة النظام......................................................................................5</w:t>
           </w:r>
         </w:p>
         <w:p>
@@ -1374,56 +1335,67 @@
               <w:sz w:val="28"/>
               <w:szCs w:val="28"/>
             </w:rPr>
-            <w:t>2.4</w:t>
-          </w:r>
-          <w:r>
-            <w:rPr>
-              <w:rFonts w:asciiTheme="majorBidi" w:hAnsiTheme="majorBidi" w:cstheme="majorBidi"/>
-              <w:color w:val="000000" w:themeColor="text1"/>
-              <w:sz w:val="28"/>
-              <w:szCs w:val="28"/>
-            </w:rPr>
-            <w:t xml:space="preserve">   </w:t>
-          </w:r>
-          <w:r>
-            <w:rPr>
-              <w:rFonts w:asciiTheme="majorBidi" w:hAnsiTheme="majorBidi" w:cstheme="majorBidi" w:hint="cs"/>
-              <w:color w:val="000000" w:themeColor="text1"/>
-              <w:sz w:val="28"/>
-              <w:szCs w:val="28"/>
-              <w:rtl/>
-            </w:rPr>
-            <w:t>الأشخاص المعنيون...........</w:t>
-          </w:r>
-          <w:r>
-            <w:rPr>
-              <w:rFonts w:asciiTheme="majorBidi" w:hAnsiTheme="majorBidi" w:cstheme="majorBidi" w:hint="cs"/>
-              <w:color w:val="000000" w:themeColor="text1"/>
-              <w:sz w:val="28"/>
-              <w:szCs w:val="28"/>
-              <w:rtl/>
-            </w:rPr>
-            <w:t>....</w:t>
-          </w:r>
-          <w:r>
-            <w:rPr>
-              <w:rFonts w:asciiTheme="majorBidi" w:hAnsiTheme="majorBidi" w:cstheme="majorBidi" w:hint="cs"/>
-              <w:color w:val="000000" w:themeColor="text1"/>
-              <w:sz w:val="28"/>
-              <w:szCs w:val="28"/>
-              <w:rtl/>
-            </w:rPr>
-            <w:t>........................................</w:t>
-          </w:r>
-          <w:r>
-            <w:rPr>
-              <w:rFonts w:asciiTheme="majorBidi" w:hAnsiTheme="majorBidi" w:cstheme="majorBidi" w:hint="cs"/>
-              <w:color w:val="000000" w:themeColor="text1"/>
-              <w:sz w:val="28"/>
-              <w:szCs w:val="28"/>
-              <w:rtl/>
-            </w:rPr>
-            <w:t>......................5</w:t>
+            <w:t xml:space="preserve">2.3.1       </w:t>
+          </w:r>
+          <w:r>
+            <w:rPr>
+              <w:rFonts w:asciiTheme="majorBidi" w:hAnsiTheme="majorBidi" w:cstheme="majorBidi" w:hint="cs"/>
+              <w:color w:val="000000" w:themeColor="text1"/>
+              <w:sz w:val="28"/>
+              <w:szCs w:val="28"/>
+              <w:rtl/>
+            </w:rPr>
+            <w:t>الأشخاص المعنيون</w:t>
+          </w:r>
+          <w:r>
+            <w:rPr>
+              <w:rFonts w:asciiTheme="majorBidi" w:hAnsiTheme="majorBidi" w:cstheme="majorBidi" w:hint="cs"/>
+              <w:color w:val="000000" w:themeColor="text1"/>
+              <w:sz w:val="28"/>
+              <w:szCs w:val="28"/>
+              <w:rtl/>
+            </w:rPr>
+            <w:t>............</w:t>
+          </w:r>
+          <w:r>
+            <w:rPr>
+              <w:rFonts w:asciiTheme="majorBidi" w:hAnsiTheme="majorBidi" w:cstheme="majorBidi" w:hint="cs"/>
+              <w:color w:val="000000" w:themeColor="text1"/>
+              <w:sz w:val="28"/>
+              <w:szCs w:val="28"/>
+              <w:rtl/>
+            </w:rPr>
+            <w:t>........</w:t>
+          </w:r>
+          <w:r>
+            <w:rPr>
+              <w:rFonts w:asciiTheme="majorBidi" w:hAnsiTheme="majorBidi" w:cstheme="majorBidi" w:hint="cs"/>
+              <w:color w:val="000000" w:themeColor="text1"/>
+              <w:sz w:val="28"/>
+              <w:szCs w:val="28"/>
+              <w:rtl/>
+            </w:rPr>
+            <w:t>.</w:t>
+          </w:r>
+          <w:r>
+            <w:rPr>
+              <w:rFonts w:asciiTheme="majorBidi" w:hAnsiTheme="majorBidi" w:cstheme="majorBidi" w:hint="cs"/>
+              <w:color w:val="000000" w:themeColor="text1"/>
+              <w:sz w:val="28"/>
+              <w:szCs w:val="28"/>
+              <w:rtl/>
+            </w:rPr>
+            <w:t>.</w:t>
+          </w:r>
+          <w:r>
+            <w:rPr>
+              <w:rFonts w:asciiTheme="majorBidi" w:hAnsiTheme="majorBidi" w:cstheme="majorBidi" w:hint="cs"/>
+              <w:color w:val="000000" w:themeColor="text1"/>
+              <w:sz w:val="28"/>
+              <w:szCs w:val="28"/>
+              <w:rtl/>
+            </w:rPr>
+            <w:t>.................................................5</w:t>
           </w:r>
         </w:p>
         <w:p>
@@ -1438,117 +1410,78 @@
           </w:pPr>
           <w:r>
             <w:rPr>
-              <w:rFonts w:asciiTheme="majorBidi" w:hAnsiTheme="majorBidi" w:cstheme="majorBidi" w:hint="cs"/>
-              <w:color w:val="000000" w:themeColor="text1"/>
-              <w:sz w:val="28"/>
-              <w:szCs w:val="28"/>
-              <w:rtl/>
-            </w:rPr>
-            <w:t xml:space="preserve">  </w:t>
-          </w:r>
-          <w:r>
-            <w:rPr>
-              <w:rFonts w:asciiTheme="majorBidi" w:hAnsiTheme="majorBidi" w:cstheme="majorBidi" w:hint="cs"/>
-              <w:color w:val="000000" w:themeColor="text1"/>
-              <w:sz w:val="28"/>
-              <w:szCs w:val="28"/>
-              <w:rtl/>
-            </w:rPr>
-            <w:t xml:space="preserve"> </w:t>
-          </w:r>
-          <w:r>
-            <w:rPr>
               <w:rFonts w:asciiTheme="majorBidi" w:hAnsiTheme="majorBidi" w:cstheme="majorBidi"/>
               <w:color w:val="000000" w:themeColor="text1"/>
               <w:sz w:val="28"/>
               <w:szCs w:val="28"/>
             </w:rPr>
-            <w:t>2.5</w:t>
-          </w:r>
-          <w:r>
-            <w:rPr>
-              <w:rFonts w:asciiTheme="majorBidi" w:hAnsiTheme="majorBidi" w:cstheme="majorBidi" w:hint="cs"/>
-              <w:color w:val="000000" w:themeColor="text1"/>
-              <w:sz w:val="28"/>
-              <w:szCs w:val="28"/>
-              <w:rtl/>
-            </w:rPr>
-            <w:t>متطلبات وظيفية.</w:t>
-          </w:r>
-          <w:r>
-            <w:rPr>
-              <w:rFonts w:asciiTheme="majorBidi" w:hAnsiTheme="majorBidi" w:cstheme="majorBidi"/>
-              <w:color w:val="000000" w:themeColor="text1"/>
-              <w:sz w:val="28"/>
-              <w:szCs w:val="28"/>
-              <w:rtl/>
-            </w:rPr>
-            <w:t>......</w:t>
-          </w:r>
-          <w:r>
-            <w:rPr>
-              <w:rFonts w:asciiTheme="majorBidi" w:hAnsiTheme="majorBidi" w:cstheme="majorBidi" w:hint="cs"/>
-              <w:color w:val="000000" w:themeColor="text1"/>
-              <w:sz w:val="28"/>
-              <w:szCs w:val="28"/>
-              <w:rtl/>
-            </w:rPr>
-            <w:t>........</w:t>
-          </w:r>
-          <w:r>
-            <w:rPr>
-              <w:rFonts w:asciiTheme="majorBidi" w:hAnsiTheme="majorBidi" w:cstheme="majorBidi"/>
-              <w:color w:val="000000" w:themeColor="text1"/>
-              <w:sz w:val="28"/>
-              <w:szCs w:val="28"/>
-              <w:rtl/>
-            </w:rPr>
-            <w:t>...............</w:t>
-          </w:r>
-          <w:r>
-            <w:rPr>
-              <w:rFonts w:asciiTheme="majorBidi" w:hAnsiTheme="majorBidi" w:cstheme="majorBidi" w:hint="cs"/>
-              <w:color w:val="000000" w:themeColor="text1"/>
-              <w:sz w:val="28"/>
-              <w:szCs w:val="28"/>
-              <w:rtl/>
-            </w:rPr>
-            <w:t>..</w:t>
-          </w:r>
-          <w:r>
-            <w:rPr>
-              <w:rFonts w:asciiTheme="majorBidi" w:hAnsiTheme="majorBidi" w:cstheme="majorBidi"/>
-              <w:color w:val="000000" w:themeColor="text1"/>
-              <w:sz w:val="28"/>
-              <w:szCs w:val="28"/>
-              <w:rtl/>
-            </w:rPr>
-            <w:t>...........................</w:t>
-          </w:r>
-          <w:r>
-            <w:rPr>
-              <w:rFonts w:asciiTheme="majorBidi" w:hAnsiTheme="majorBidi" w:cstheme="majorBidi"/>
-              <w:color w:val="000000" w:themeColor="text1"/>
-              <w:sz w:val="28"/>
-              <w:szCs w:val="28"/>
-              <w:rtl/>
-            </w:rPr>
-            <w:t>......................</w:t>
-          </w:r>
-          <w:r>
-            <w:rPr>
-              <w:rFonts w:asciiTheme="majorBidi" w:hAnsiTheme="majorBidi" w:cstheme="majorBidi" w:hint="cs"/>
-              <w:color w:val="000000" w:themeColor="text1"/>
-              <w:sz w:val="28"/>
-              <w:szCs w:val="28"/>
-              <w:rtl/>
-            </w:rPr>
-            <w:t>5</w:t>
+            <w:t xml:space="preserve">2.3.2       </w:t>
+          </w:r>
+          <w:r>
+            <w:rPr>
+              <w:rFonts w:asciiTheme="majorBidi" w:hAnsiTheme="majorBidi" w:cstheme="majorBidi" w:hint="cs"/>
+              <w:color w:val="000000" w:themeColor="text1"/>
+              <w:sz w:val="28"/>
+              <w:szCs w:val="28"/>
+              <w:rtl/>
+            </w:rPr>
+            <w:t>سياق العمل.</w:t>
+          </w:r>
+          <w:r>
+            <w:rPr>
+              <w:rFonts w:asciiTheme="majorBidi" w:hAnsiTheme="majorBidi" w:cstheme="majorBidi" w:hint="cs"/>
+              <w:color w:val="000000" w:themeColor="text1"/>
+              <w:sz w:val="28"/>
+              <w:szCs w:val="28"/>
+              <w:rtl/>
+            </w:rPr>
+            <w:t>...........</w:t>
+          </w:r>
+          <w:r>
+            <w:rPr>
+              <w:rFonts w:asciiTheme="majorBidi" w:hAnsiTheme="majorBidi" w:cstheme="majorBidi" w:hint="cs"/>
+              <w:color w:val="000000" w:themeColor="text1"/>
+              <w:sz w:val="28"/>
+              <w:szCs w:val="28"/>
+              <w:rtl/>
+            </w:rPr>
+            <w:t>....</w:t>
+          </w:r>
+          <w:r>
+            <w:rPr>
+              <w:rFonts w:asciiTheme="majorBidi" w:hAnsiTheme="majorBidi" w:cstheme="majorBidi" w:hint="cs"/>
+              <w:color w:val="000000" w:themeColor="text1"/>
+              <w:sz w:val="28"/>
+              <w:szCs w:val="28"/>
+              <w:rtl/>
+            </w:rPr>
+            <w:t>.......</w:t>
+          </w:r>
+          <w:r>
+            <w:rPr>
+              <w:rFonts w:asciiTheme="majorBidi" w:hAnsiTheme="majorBidi" w:cstheme="majorBidi" w:hint="cs"/>
+              <w:color w:val="000000" w:themeColor="text1"/>
+              <w:sz w:val="28"/>
+              <w:szCs w:val="28"/>
+              <w:rtl/>
+            </w:rPr>
+            <w:t>....................................</w:t>
+          </w:r>
+          <w:r>
+            <w:rPr>
+              <w:rFonts w:asciiTheme="majorBidi" w:hAnsiTheme="majorBidi" w:cstheme="majorBidi" w:hint="cs"/>
+              <w:color w:val="000000" w:themeColor="text1"/>
+              <w:sz w:val="28"/>
+              <w:szCs w:val="28"/>
+              <w:rtl/>
+            </w:rPr>
+            <w:t>......................5</w:t>
           </w:r>
         </w:p>
         <w:p>
           <w:pPr>
             <w:rPr>
+              <w:rFonts w:asciiTheme="majorBidi" w:hAnsiTheme="majorBidi" w:cstheme="majorBidi"/>
               <w:color w:val="000000" w:themeColor="text1"/>
               <w:sz w:val="28"/>
               <w:szCs w:val="28"/>
@@ -1557,47 +1490,127 @@
           </w:pPr>
           <w:r>
             <w:rPr>
-              <w:color w:val="000000" w:themeColor="text1"/>
-              <w:sz w:val="28"/>
-              <w:szCs w:val="28"/>
-              <w:lang w:bidi="ar-SY"/>
-            </w:rPr>
-            <w:t>.2.5.1</w:t>
-          </w:r>
-          <w:r>
-            <w:rPr>
-              <w:color w:val="000000" w:themeColor="text1"/>
-              <w:sz w:val="28"/>
-              <w:szCs w:val="28"/>
-              <w:lang w:bidi="ar-SY"/>
-            </w:rPr>
-            <w:t xml:space="preserve">                     </w:t>
-          </w:r>
-          <w:r>
-            <w:rPr>
-              <w:rFonts w:hint="cs"/>
-              <w:color w:val="000000" w:themeColor="text1"/>
-              <w:sz w:val="28"/>
-              <w:szCs w:val="28"/>
-              <w:rtl/>
-              <w:lang w:bidi="ar-SY"/>
-            </w:rPr>
-            <w:t>البحث عن ( بيت , محل , أرض)</w:t>
-          </w:r>
-          <w:r>
-            <w:rPr>
-              <w:rFonts w:hint="cs"/>
-              <w:color w:val="000000" w:themeColor="text1"/>
-              <w:sz w:val="28"/>
-              <w:szCs w:val="28"/>
-              <w:rtl/>
-            </w:rPr>
-            <w:t>...................................5</w:t>
+              <w:rFonts w:asciiTheme="majorBidi" w:hAnsiTheme="majorBidi" w:cstheme="majorBidi" w:hint="cs"/>
+              <w:color w:val="000000" w:themeColor="text1"/>
+              <w:sz w:val="28"/>
+              <w:szCs w:val="28"/>
+              <w:rtl/>
+            </w:rPr>
+            <w:t xml:space="preserve">  </w:t>
+          </w:r>
+          <w:r>
+            <w:rPr>
+              <w:rFonts w:asciiTheme="majorBidi" w:hAnsiTheme="majorBidi" w:cstheme="majorBidi" w:hint="cs"/>
+              <w:color w:val="000000" w:themeColor="text1"/>
+              <w:sz w:val="28"/>
+              <w:szCs w:val="28"/>
+              <w:rtl/>
+            </w:rPr>
+            <w:t xml:space="preserve"> </w:t>
+          </w:r>
+          <w:r>
+            <w:rPr>
+              <w:rFonts w:asciiTheme="majorBidi" w:hAnsiTheme="majorBidi" w:cstheme="majorBidi"/>
+              <w:color w:val="000000" w:themeColor="text1"/>
+              <w:sz w:val="28"/>
+              <w:szCs w:val="28"/>
+            </w:rPr>
+            <w:t>2.</w:t>
+          </w:r>
+          <w:r>
+            <w:rPr>
+              <w:rFonts w:asciiTheme="majorBidi" w:hAnsiTheme="majorBidi" w:cstheme="majorBidi"/>
+              <w:color w:val="000000" w:themeColor="text1"/>
+              <w:sz w:val="28"/>
+              <w:szCs w:val="28"/>
+            </w:rPr>
+            <w:t>4</w:t>
+          </w:r>
+          <w:r>
+            <w:rPr>
+              <w:rFonts w:asciiTheme="majorBidi" w:hAnsiTheme="majorBidi" w:cstheme="majorBidi" w:hint="cs"/>
+              <w:color w:val="000000" w:themeColor="text1"/>
+              <w:sz w:val="28"/>
+              <w:szCs w:val="28"/>
+              <w:rtl/>
+            </w:rPr>
+            <w:t>متطلبات وظيفية.</w:t>
+          </w:r>
+          <w:r>
+            <w:rPr>
+              <w:rFonts w:asciiTheme="majorBidi" w:hAnsiTheme="majorBidi" w:cstheme="majorBidi"/>
+              <w:color w:val="000000" w:themeColor="text1"/>
+              <w:sz w:val="28"/>
+              <w:szCs w:val="28"/>
+              <w:rtl/>
+            </w:rPr>
+            <w:t>......</w:t>
+          </w:r>
+          <w:r>
+            <w:rPr>
+              <w:rFonts w:asciiTheme="majorBidi" w:hAnsiTheme="majorBidi" w:cstheme="majorBidi" w:hint="cs"/>
+              <w:color w:val="000000" w:themeColor="text1"/>
+              <w:sz w:val="28"/>
+              <w:szCs w:val="28"/>
+              <w:rtl/>
+            </w:rPr>
+            <w:t>........</w:t>
+          </w:r>
+          <w:r>
+            <w:rPr>
+              <w:rFonts w:asciiTheme="majorBidi" w:hAnsiTheme="majorBidi" w:cstheme="majorBidi"/>
+              <w:color w:val="000000" w:themeColor="text1"/>
+              <w:sz w:val="28"/>
+              <w:szCs w:val="28"/>
+              <w:rtl/>
+            </w:rPr>
+            <w:t>...............</w:t>
+          </w:r>
+          <w:r>
+            <w:rPr>
+              <w:rFonts w:asciiTheme="majorBidi" w:hAnsiTheme="majorBidi" w:cstheme="majorBidi" w:hint="cs"/>
+              <w:color w:val="000000" w:themeColor="text1"/>
+              <w:sz w:val="28"/>
+              <w:szCs w:val="28"/>
+              <w:rtl/>
+            </w:rPr>
+            <w:t>..</w:t>
+          </w:r>
+          <w:r>
+            <w:rPr>
+              <w:rFonts w:asciiTheme="majorBidi" w:hAnsiTheme="majorBidi" w:cstheme="majorBidi"/>
+              <w:color w:val="000000" w:themeColor="text1"/>
+              <w:sz w:val="28"/>
+              <w:szCs w:val="28"/>
+              <w:rtl/>
+            </w:rPr>
+            <w:t>...........................</w:t>
+          </w:r>
+          <w:r>
+            <w:rPr>
+              <w:rFonts w:asciiTheme="majorBidi" w:hAnsiTheme="majorBidi" w:cstheme="majorBidi"/>
+              <w:color w:val="000000" w:themeColor="text1"/>
+              <w:sz w:val="28"/>
+              <w:szCs w:val="28"/>
+              <w:rtl/>
+            </w:rPr>
+            <w:t>......................</w:t>
+          </w:r>
+          <w:r>
+            <w:rPr>
+              <w:rFonts w:asciiTheme="majorBidi" w:hAnsiTheme="majorBidi" w:cstheme="majorBidi" w:hint="cs"/>
+              <w:color w:val="000000" w:themeColor="text1"/>
+              <w:sz w:val="28"/>
+              <w:szCs w:val="28"/>
+              <w:rtl/>
+            </w:rPr>
+            <w:t>5</w:t>
           </w:r>
         </w:p>
         <w:p>
           <w:pPr>
             <w:rPr>
+              <w:color w:val="000000" w:themeColor="text1"/>
               <w:sz w:val="28"/>
               <w:szCs w:val="28"/>
               <w:rtl/>
@@ -1605,39 +1618,60 @@
           </w:pPr>
           <w:r>
             <w:rPr>
+              <w:color w:val="000000" w:themeColor="text1"/>
               <w:sz w:val="28"/>
               <w:szCs w:val="28"/>
               <w:lang w:bidi="ar-SY"/>
             </w:rPr>
-            <w:t>.2.5.2</w:t>
-          </w:r>
-          <w:r>
-            <w:rPr>
+            <w:t>.2.</w:t>
+          </w:r>
+          <w:r>
+            <w:rPr>
+              <w:color w:val="000000" w:themeColor="text1"/>
               <w:sz w:val="28"/>
               <w:szCs w:val="28"/>
               <w:lang w:bidi="ar-SY"/>
             </w:rPr>
+            <w:t>4</w:t>
+          </w:r>
+          <w:r>
+            <w:rPr>
+              <w:color w:val="000000" w:themeColor="text1"/>
+              <w:sz w:val="28"/>
+              <w:szCs w:val="28"/>
+              <w:lang w:bidi="ar-SY"/>
+            </w:rPr>
+            <w:t>.1</w:t>
+          </w:r>
+          <w:r>
+            <w:rPr>
+              <w:color w:val="000000" w:themeColor="text1"/>
+              <w:sz w:val="28"/>
+              <w:szCs w:val="28"/>
+              <w:lang w:bidi="ar-SY"/>
+            </w:rPr>
             <w:t xml:space="preserve">                     </w:t>
           </w:r>
           <w:r>
             <w:rPr>
               <w:rFonts w:hint="cs"/>
+              <w:color w:val="000000" w:themeColor="text1"/>
               <w:sz w:val="28"/>
               <w:szCs w:val="28"/>
               <w:rtl/>
               <w:lang w:bidi="ar-SY"/>
             </w:rPr>
-            <w:t>تسجيل بيانات عملية الإيجار</w:t>
+            <w:t>البحث عن ( بيت , محل , أرض)</w:t>
           </w:r>
           <w:r>
             <w:rPr>
               <w:rFonts w:hint="cs"/>
-              <w:sz w:val="28"/>
-              <w:szCs w:val="28"/>
-              <w:rtl/>
-              <w:lang w:bidi="ar-SY"/>
-            </w:rPr>
-            <w:t>.........................................6</w:t>
+              <w:color w:val="000000" w:themeColor="text1"/>
+              <w:sz w:val="28"/>
+              <w:szCs w:val="28"/>
+              <w:rtl/>
+            </w:rPr>
+            <w:t>...................................5</w:t>
           </w:r>
         </w:p>
         <w:p>
@@ -1646,26 +1680,15 @@
               <w:sz w:val="28"/>
               <w:szCs w:val="28"/>
               <w:rtl/>
+            </w:rPr>
+          </w:pPr>
+          <w:r>
+            <w:rPr>
+              <w:sz w:val="28"/>
+              <w:szCs w:val="28"/>
               <w:lang w:bidi="ar-SY"/>
             </w:rPr>
-          </w:pPr>
-          <w:r>
-            <w:rPr>
-              <w:rFonts w:asciiTheme="majorBidi" w:hAnsiTheme="majorBidi" w:cstheme="majorBidi" w:hint="cs"/>
-              <w:sz w:val="28"/>
-              <w:szCs w:val="28"/>
-              <w:rtl/>
-            </w:rPr>
-            <w:t xml:space="preserve">                  </w:t>
-          </w:r>
-          <w:r>
-            <w:rPr>
-              <w:rFonts w:asciiTheme="majorBidi" w:hAnsiTheme="majorBidi" w:cstheme="majorBidi" w:hint="cs"/>
-              <w:sz w:val="28"/>
-              <w:szCs w:val="28"/>
-              <w:rtl/>
-            </w:rPr>
-            <w:t xml:space="preserve"> </w:t>
+            <w:t>.2.</w:t>
           </w:r>
           <w:r>
             <w:rPr>
@@ -1673,7 +1696,23 @@
               <w:szCs w:val="28"/>
               <w:lang w:bidi="ar-SY"/>
             </w:rPr>
-            <w:t>.2.5.3</w:t>
+            <w:t>4</w:t>
+          </w:r>
+          <w:r>
+            <w:rPr>
+              <w:sz w:val="28"/>
+              <w:szCs w:val="28"/>
+              <w:lang w:bidi="ar-SY"/>
+            </w:rPr>
+            <w:t>.2</w:t>
+          </w:r>
+          <w:r>
+            <w:rPr>
+              <w:sz w:val="28"/>
+              <w:szCs w:val="28"/>
+              <w:lang w:bidi="ar-SY"/>
+            </w:rPr>
+            <w:t xml:space="preserve">                     </w:t>
           </w:r>
           <w:r>
             <w:rPr>
@@ -1683,7 +1722,7 @@
               <w:rtl/>
               <w:lang w:bidi="ar-SY"/>
             </w:rPr>
-            <w:t>تسجيل بيانات عملية البيع</w:t>
+            <w:t>تسجيل بيانات عملية الإيجار</w:t>
           </w:r>
           <w:r>
             <w:rPr>
@@ -1693,13 +1732,12 @@
               <w:rtl/>
               <w:lang w:bidi="ar-SY"/>
             </w:rPr>
-            <w:t>............................................6</w:t>
+            <w:t>.........................................6</w:t>
           </w:r>
         </w:p>
         <w:p>
           <w:pPr>
             <w:rPr>
-              <w:rFonts w:asciiTheme="majorBidi" w:hAnsiTheme="majorBidi" w:cstheme="majorBidi"/>
               <w:sz w:val="28"/>
               <w:szCs w:val="28"/>
               <w:rtl/>
@@ -1708,11 +1746,29 @@
           </w:pPr>
           <w:r>
             <w:rPr>
+              <w:rFonts w:asciiTheme="majorBidi" w:hAnsiTheme="majorBidi" w:cstheme="majorBidi" w:hint="cs"/>
+              <w:sz w:val="28"/>
+              <w:szCs w:val="28"/>
+              <w:rtl/>
+            </w:rPr>
+            <w:t xml:space="preserve">                  </w:t>
+          </w:r>
+          <w:r>
+            <w:rPr>
+              <w:rFonts w:asciiTheme="majorBidi" w:hAnsiTheme="majorBidi" w:cstheme="majorBidi" w:hint="cs"/>
+              <w:sz w:val="28"/>
+              <w:szCs w:val="28"/>
+              <w:rtl/>
+            </w:rPr>
+            <w:t xml:space="preserve"> </w:t>
+          </w:r>
+          <w:r>
+            <w:rPr>
               <w:sz w:val="28"/>
               <w:szCs w:val="28"/>
               <w:lang w:bidi="ar-SY"/>
             </w:rPr>
-            <w:t>.2.5.4</w:t>
+            <w:t>.2.</w:t>
           </w:r>
           <w:r>
             <w:rPr>
@@ -1720,7 +1776,15 @@
               <w:szCs w:val="28"/>
               <w:lang w:bidi="ar-SY"/>
             </w:rPr>
-            <w:t xml:space="preserve">                     </w:t>
+            <w:t>4</w:t>
+          </w:r>
+          <w:r>
+            <w:rPr>
+              <w:sz w:val="28"/>
+              <w:szCs w:val="28"/>
+              <w:lang w:bidi="ar-SY"/>
+            </w:rPr>
+            <w:t>.3</w:t>
           </w:r>
           <w:r>
             <w:rPr>
@@ -1730,17 +1794,17 @@
               <w:rtl/>
               <w:lang w:bidi="ar-SY"/>
             </w:rPr>
-            <w:t>تسجيل بيانات عملية الرهن</w:t>
-          </w:r>
-          <w:r>
-            <w:rPr>
-              <w:rFonts w:asciiTheme="majorBidi" w:hAnsiTheme="majorBidi" w:cstheme="majorBidi" w:hint="cs"/>
+            <w:t>تسجيل بيانات عملية البيع</w:t>
+          </w:r>
+          <w:r>
+            <w:rPr>
+              <w:rFonts w:hint="cs"/>
               <w:sz w:val="28"/>
               <w:szCs w:val="28"/>
               <w:rtl/>
               <w:lang w:bidi="ar-SY"/>
             </w:rPr>
-            <w:t>..............................................7</w:t>
+            <w:t>............................................6</w:t>
           </w:r>
         </w:p>
         <w:p>
@@ -1750,6 +1814,7 @@
               <w:sz w:val="28"/>
               <w:szCs w:val="28"/>
               <w:rtl/>
+              <w:lang w:bidi="ar-SY"/>
             </w:rPr>
           </w:pPr>
           <w:r>
@@ -1758,7 +1823,7 @@
               <w:szCs w:val="28"/>
               <w:lang w:bidi="ar-SY"/>
             </w:rPr>
-            <w:t>.2.5.5</w:t>
+            <w:t>.2.</w:t>
           </w:r>
           <w:r>
             <w:rPr>
@@ -1766,6 +1831,22 @@
               <w:szCs w:val="28"/>
               <w:lang w:bidi="ar-SY"/>
             </w:rPr>
+            <w:t>4</w:t>
+          </w:r>
+          <w:r>
+            <w:rPr>
+              <w:sz w:val="28"/>
+              <w:szCs w:val="28"/>
+              <w:lang w:bidi="ar-SY"/>
+            </w:rPr>
+            <w:t>.4</w:t>
+          </w:r>
+          <w:r>
+            <w:rPr>
+              <w:sz w:val="28"/>
+              <w:szCs w:val="28"/>
+              <w:lang w:bidi="ar-SY"/>
+            </w:rPr>
             <w:t xml:space="preserve">                     </w:t>
           </w:r>
           <w:r>
@@ -1776,17 +1857,17 @@
               <w:rtl/>
               <w:lang w:bidi="ar-SY"/>
             </w:rPr>
-            <w:t>إدارة بيانات ( المرهون , المأجور , المباع )</w:t>
-          </w:r>
-          <w:r>
-            <w:rPr>
-              <w:rFonts w:hint="cs"/>
+            <w:t>تسجيل بيانات عملية الرهن</w:t>
+          </w:r>
+          <w:r>
+            <w:rPr>
+              <w:rFonts w:asciiTheme="majorBidi" w:hAnsiTheme="majorBidi" w:cstheme="majorBidi" w:hint="cs"/>
               <w:sz w:val="28"/>
               <w:szCs w:val="28"/>
               <w:rtl/>
               <w:lang w:bidi="ar-SY"/>
             </w:rPr>
-            <w:t>.....................8</w:t>
+            <w:t>..............................................7</w:t>
           </w:r>
         </w:p>
         <w:p>
@@ -1800,36 +1881,61 @@
           </w:pPr>
           <w:r>
             <w:rPr>
-              <w:rFonts w:asciiTheme="majorBidi" w:hAnsiTheme="majorBidi" w:cstheme="majorBidi" w:hint="cs"/>
-              <w:sz w:val="28"/>
-              <w:szCs w:val="28"/>
-              <w:rtl/>
-            </w:rPr>
-            <w:t xml:space="preserve">   </w:t>
-          </w:r>
-          <w:r>
-            <w:rPr>
-              <w:rFonts w:asciiTheme="majorBidi" w:hAnsiTheme="majorBidi" w:cstheme="majorBidi"/>
-              <w:sz w:val="28"/>
-              <w:szCs w:val="28"/>
-            </w:rPr>
-            <w:t>2.6</w:t>
-          </w:r>
-          <w:r>
-            <w:rPr>
-              <w:rFonts w:asciiTheme="majorBidi" w:hAnsiTheme="majorBidi" w:cstheme="majorBidi" w:hint="cs"/>
-              <w:sz w:val="28"/>
-              <w:szCs w:val="28"/>
-              <w:rtl/>
-            </w:rPr>
-            <w:t>.خصائص المستخدم..........................................................................8</w:t>
+              <w:sz w:val="28"/>
+              <w:szCs w:val="28"/>
+              <w:lang w:bidi="ar-SY"/>
+            </w:rPr>
+            <w:t>.2.</w:t>
+          </w:r>
+          <w:r>
+            <w:rPr>
+              <w:sz w:val="28"/>
+              <w:szCs w:val="28"/>
+              <w:lang w:bidi="ar-SY"/>
+            </w:rPr>
+            <w:t>4</w:t>
+          </w:r>
+          <w:r>
+            <w:rPr>
+              <w:sz w:val="28"/>
+              <w:szCs w:val="28"/>
+              <w:lang w:bidi="ar-SY"/>
+            </w:rPr>
+            <w:t>.5</w:t>
+          </w:r>
+          <w:r>
+            <w:rPr>
+              <w:sz w:val="28"/>
+              <w:szCs w:val="28"/>
+              <w:lang w:bidi="ar-SY"/>
+            </w:rPr>
+            <w:t xml:space="preserve">                     </w:t>
+          </w:r>
+          <w:r>
+            <w:rPr>
+              <w:rFonts w:hint="cs"/>
+              <w:sz w:val="28"/>
+              <w:szCs w:val="28"/>
+              <w:rtl/>
+              <w:lang w:bidi="ar-SY"/>
+            </w:rPr>
+            <w:t>إدارة بيانات ( المرهون , المأجور , المباع )</w:t>
+          </w:r>
+          <w:r>
+            <w:rPr>
+              <w:rFonts w:hint="cs"/>
+              <w:sz w:val="28"/>
+              <w:szCs w:val="28"/>
+              <w:rtl/>
+              <w:lang w:bidi="ar-SY"/>
+            </w:rPr>
+            <w:t>.....................8</w:t>
           </w:r>
         </w:p>
         <w:p>
           <w:pPr>
             <w:rPr>
               <w:rFonts w:asciiTheme="majorBidi" w:hAnsiTheme="majorBidi" w:cstheme="majorBidi"/>
-              <w:color w:val="000000" w:themeColor="text1"/>
               <w:sz w:val="28"/>
               <w:szCs w:val="28"/>
               <w:rtl/>
@@ -1838,91 +1944,36 @@
           <w:r>
             <w:rPr>
               <w:rFonts w:asciiTheme="majorBidi" w:hAnsiTheme="majorBidi" w:cstheme="majorBidi" w:hint="cs"/>
-              <w:color w:val="000000" w:themeColor="text1"/>
-              <w:sz w:val="28"/>
-              <w:szCs w:val="28"/>
-              <w:rtl/>
-            </w:rPr>
-            <w:t xml:space="preserve"> </w:t>
-          </w:r>
-          <w:r>
-            <w:rPr>
-              <w:rFonts w:asciiTheme="majorBidi" w:hAnsiTheme="majorBidi" w:cstheme="majorBidi" w:hint="cs"/>
-              <w:color w:val="000000" w:themeColor="text1"/>
-              <w:sz w:val="28"/>
-              <w:szCs w:val="28"/>
-              <w:rtl/>
-            </w:rPr>
-            <w:t xml:space="preserve">  </w:t>
+              <w:sz w:val="28"/>
+              <w:szCs w:val="28"/>
+              <w:rtl/>
+            </w:rPr>
+            <w:t xml:space="preserve">   </w:t>
           </w:r>
           <w:r>
             <w:rPr>
               <w:rFonts w:asciiTheme="majorBidi" w:hAnsiTheme="majorBidi" w:cstheme="majorBidi"/>
-              <w:color w:val="000000" w:themeColor="text1"/>
-              <w:sz w:val="28"/>
-              <w:szCs w:val="28"/>
-            </w:rPr>
-            <w:t>.2.7</w:t>
-          </w:r>
-          <w:r>
-            <w:rPr>
-              <w:rFonts w:asciiTheme="majorBidi" w:hAnsiTheme="majorBidi" w:cstheme="majorBidi" w:hint="cs"/>
-              <w:color w:val="000000" w:themeColor="text1"/>
-              <w:sz w:val="28"/>
-              <w:szCs w:val="28"/>
-              <w:rtl/>
-            </w:rPr>
-            <w:t xml:space="preserve"> متطلبات غير وظيفية....</w:t>
-          </w:r>
-          <w:r>
-            <w:rPr>
-              <w:rFonts w:asciiTheme="majorBidi" w:hAnsiTheme="majorBidi" w:cstheme="majorBidi" w:hint="cs"/>
-              <w:color w:val="000000" w:themeColor="text1"/>
-              <w:sz w:val="28"/>
-              <w:szCs w:val="28"/>
-              <w:rtl/>
-            </w:rPr>
-            <w:t>.....</w:t>
-          </w:r>
-          <w:r>
-            <w:rPr>
-              <w:rFonts w:asciiTheme="majorBidi" w:hAnsiTheme="majorBidi" w:cstheme="majorBidi" w:hint="cs"/>
-              <w:color w:val="000000" w:themeColor="text1"/>
-              <w:sz w:val="28"/>
-              <w:szCs w:val="28"/>
-              <w:rtl/>
-            </w:rPr>
-            <w:t>......................................</w:t>
-          </w:r>
-          <w:r>
-            <w:rPr>
-              <w:rFonts w:asciiTheme="majorBidi" w:hAnsiTheme="majorBidi" w:cstheme="majorBidi" w:hint="cs"/>
-              <w:color w:val="000000" w:themeColor="text1"/>
-              <w:sz w:val="28"/>
-              <w:szCs w:val="28"/>
-              <w:rtl/>
-            </w:rPr>
-            <w:t>..........</w:t>
-          </w:r>
-          <w:r>
-            <w:rPr>
-              <w:rFonts w:asciiTheme="majorBidi" w:hAnsiTheme="majorBidi" w:cstheme="majorBidi" w:hint="cs"/>
-              <w:color w:val="000000" w:themeColor="text1"/>
-              <w:sz w:val="28"/>
-              <w:szCs w:val="28"/>
-              <w:rtl/>
-            </w:rPr>
-            <w:t>.............</w:t>
-          </w:r>
-          <w:r>
-            <w:rPr>
-              <w:rFonts w:asciiTheme="majorBidi" w:hAnsiTheme="majorBidi" w:cstheme="majorBidi" w:hint="cs"/>
-              <w:color w:val="000000" w:themeColor="text1"/>
-              <w:sz w:val="28"/>
-              <w:szCs w:val="28"/>
-              <w:rtl/>
-            </w:rPr>
-            <w:t xml:space="preserve">8 </w:t>
+              <w:sz w:val="28"/>
+              <w:szCs w:val="28"/>
+            </w:rPr>
+            <w:t>2.</w:t>
+          </w:r>
+          <w:r>
+            <w:rPr>
+              <w:rFonts w:asciiTheme="majorBidi" w:hAnsiTheme="majorBidi" w:cstheme="majorBidi"/>
+              <w:sz w:val="28"/>
+              <w:szCs w:val="28"/>
+            </w:rPr>
+            <w:t>5</w:t>
+          </w:r>
+          <w:r>
+            <w:rPr>
+              <w:rFonts w:asciiTheme="majorBidi" w:hAnsiTheme="majorBidi" w:cstheme="majorBidi" w:hint="cs"/>
+              <w:sz w:val="28"/>
+              <w:szCs w:val="28"/>
+              <w:rtl/>
+            </w:rPr>
+            <w:t>.خصائص المستخدم..........................................................................8</w:t>
           </w:r>
         </w:p>
         <w:p>
@@ -1935,6 +1986,104 @@
               <w:rtl/>
             </w:rPr>
           </w:pPr>
+          <w:r>
+            <w:rPr>
+              <w:rFonts w:asciiTheme="majorBidi" w:hAnsiTheme="majorBidi" w:cstheme="majorBidi" w:hint="cs"/>
+              <w:color w:val="000000" w:themeColor="text1"/>
+              <w:sz w:val="28"/>
+              <w:szCs w:val="28"/>
+              <w:rtl/>
+            </w:rPr>
+            <w:t xml:space="preserve"> </w:t>
+          </w:r>
+          <w:r>
+            <w:rPr>
+              <w:rFonts w:asciiTheme="majorBidi" w:hAnsiTheme="majorBidi" w:cstheme="majorBidi" w:hint="cs"/>
+              <w:color w:val="000000" w:themeColor="text1"/>
+              <w:sz w:val="28"/>
+              <w:szCs w:val="28"/>
+              <w:rtl/>
+            </w:rPr>
+            <w:t xml:space="preserve">  </w:t>
+          </w:r>
+          <w:r>
+            <w:rPr>
+              <w:rFonts w:asciiTheme="majorBidi" w:hAnsiTheme="majorBidi" w:cstheme="majorBidi"/>
+              <w:color w:val="000000" w:themeColor="text1"/>
+              <w:sz w:val="28"/>
+              <w:szCs w:val="28"/>
+            </w:rPr>
+            <w:t>.2.</w:t>
+          </w:r>
+          <w:r>
+            <w:rPr>
+              <w:rFonts w:asciiTheme="majorBidi" w:hAnsiTheme="majorBidi" w:cstheme="majorBidi"/>
+              <w:color w:val="000000" w:themeColor="text1"/>
+              <w:sz w:val="28"/>
+              <w:szCs w:val="28"/>
+            </w:rPr>
+            <w:t>6</w:t>
+          </w:r>
+          <w:r>
+            <w:rPr>
+              <w:rFonts w:asciiTheme="majorBidi" w:hAnsiTheme="majorBidi" w:cstheme="majorBidi" w:hint="cs"/>
+              <w:color w:val="000000" w:themeColor="text1"/>
+              <w:sz w:val="28"/>
+              <w:szCs w:val="28"/>
+              <w:rtl/>
+            </w:rPr>
+            <w:t xml:space="preserve"> متطلبات غير وظيفية....</w:t>
+          </w:r>
+          <w:r>
+            <w:rPr>
+              <w:rFonts w:asciiTheme="majorBidi" w:hAnsiTheme="majorBidi" w:cstheme="majorBidi" w:hint="cs"/>
+              <w:color w:val="000000" w:themeColor="text1"/>
+              <w:sz w:val="28"/>
+              <w:szCs w:val="28"/>
+              <w:rtl/>
+            </w:rPr>
+            <w:t>.....</w:t>
+          </w:r>
+          <w:r>
+            <w:rPr>
+              <w:rFonts w:asciiTheme="majorBidi" w:hAnsiTheme="majorBidi" w:cstheme="majorBidi" w:hint="cs"/>
+              <w:color w:val="000000" w:themeColor="text1"/>
+              <w:sz w:val="28"/>
+              <w:szCs w:val="28"/>
+              <w:rtl/>
+            </w:rPr>
+            <w:t>......................................</w:t>
+          </w:r>
+          <w:r>
+            <w:rPr>
+              <w:rFonts w:asciiTheme="majorBidi" w:hAnsiTheme="majorBidi" w:cstheme="majorBidi" w:hint="cs"/>
+              <w:color w:val="000000" w:themeColor="text1"/>
+              <w:sz w:val="28"/>
+              <w:szCs w:val="28"/>
+              <w:rtl/>
+            </w:rPr>
+            <w:t>..........</w:t>
+          </w:r>
+          <w:r>
+            <w:rPr>
+              <w:rFonts w:asciiTheme="majorBidi" w:hAnsiTheme="majorBidi" w:cstheme="majorBidi" w:hint="cs"/>
+              <w:color w:val="000000" w:themeColor="text1"/>
+              <w:sz w:val="28"/>
+              <w:szCs w:val="28"/>
+              <w:rtl/>
+            </w:rPr>
+            <w:t>.............</w:t>
+          </w:r>
+          <w:r>
+            <w:rPr>
+              <w:rFonts w:asciiTheme="majorBidi" w:hAnsiTheme="majorBidi" w:cstheme="majorBidi" w:hint="cs"/>
+              <w:color w:val="000000" w:themeColor="text1"/>
+              <w:sz w:val="28"/>
+              <w:szCs w:val="28"/>
+              <w:rtl/>
+            </w:rPr>
+            <w:t xml:space="preserve">8 </w:t>
+          </w:r>
         </w:p>
         <w:p>
           <w:pPr>
@@ -1946,6 +2095,25 @@
               <w:rtl/>
             </w:rPr>
           </w:pPr>
+          <w:r>
+            <w:rPr>
+              <w:rFonts w:asciiTheme="majorBidi" w:hAnsiTheme="majorBidi" w:cstheme="majorBidi"/>
+              <w:color w:val="000000" w:themeColor="text1"/>
+              <w:sz w:val="28"/>
+              <w:szCs w:val="28"/>
+            </w:rPr>
+            <w:t>3.0</w:t>
+          </w:r>
+          <w:r>
+            <w:rPr>
+              <w:rFonts w:asciiTheme="majorBidi" w:hAnsiTheme="majorBidi" w:cstheme="majorBidi" w:hint="cs"/>
+              <w:color w:val="000000" w:themeColor="text1"/>
+              <w:sz w:val="28"/>
+              <w:szCs w:val="28"/>
+              <w:rtl/>
+            </w:rPr>
+            <w:t>.توصيف المتطلبات....................................................................................9</w:t>
+          </w:r>
         </w:p>
         <w:p>
           <w:pPr>
@@ -1959,28 +2127,37 @@
           </w:pPr>
           <w:r>
             <w:rPr>
+              <w:rFonts w:asciiTheme="majorBidi" w:hAnsiTheme="majorBidi" w:cstheme="majorBidi" w:hint="cs"/>
+              <w:color w:val="000000" w:themeColor="text1"/>
+              <w:sz w:val="28"/>
+              <w:szCs w:val="28"/>
+              <w:rtl/>
+            </w:rPr>
+            <w:t xml:space="preserve">       </w:t>
+          </w:r>
+          <w:r>
+            <w:rPr>
               <w:rFonts w:asciiTheme="majorBidi" w:hAnsiTheme="majorBidi" w:cstheme="majorBidi"/>
               <w:color w:val="000000" w:themeColor="text1"/>
               <w:sz w:val="28"/>
               <w:szCs w:val="28"/>
             </w:rPr>
-            <w:t>3.0</w:t>
-          </w:r>
-          <w:r>
-            <w:rPr>
-              <w:rFonts w:asciiTheme="majorBidi" w:hAnsiTheme="majorBidi" w:cstheme="majorBidi" w:hint="cs"/>
-              <w:color w:val="000000" w:themeColor="text1"/>
-              <w:sz w:val="28"/>
-              <w:szCs w:val="28"/>
-              <w:rtl/>
-            </w:rPr>
-            <w:t>.توصيف المتطلبات....................................................................................9</w:t>
+            <w:t>3.1</w:t>
+          </w:r>
+          <w:r>
+            <w:rPr>
+              <w:rFonts w:asciiTheme="majorBidi" w:hAnsiTheme="majorBidi" w:cstheme="majorBidi" w:hint="cs"/>
+              <w:color w:val="000000" w:themeColor="text1"/>
+              <w:sz w:val="28"/>
+              <w:szCs w:val="28"/>
+              <w:rtl/>
+            </w:rPr>
+            <w:t>.توصيف المتطلبات الوظيفية..................................................................9</w:t>
           </w:r>
         </w:p>
         <w:p>
           <w:pPr>
             <w:rPr>
-              <w:rFonts w:asciiTheme="majorBidi" w:hAnsiTheme="majorBidi" w:cstheme="majorBidi"/>
               <w:color w:val="000000" w:themeColor="text1"/>
               <w:sz w:val="28"/>
               <w:szCs w:val="28"/>
@@ -1989,136 +2166,97 @@
           </w:pPr>
           <w:r>
             <w:rPr>
-              <w:rFonts w:asciiTheme="majorBidi" w:hAnsiTheme="majorBidi" w:cstheme="majorBidi" w:hint="cs"/>
-              <w:color w:val="000000" w:themeColor="text1"/>
-              <w:sz w:val="28"/>
-              <w:szCs w:val="28"/>
-              <w:rtl/>
-            </w:rPr>
-            <w:t xml:space="preserve">       </w:t>
-          </w:r>
-          <w:r>
-            <w:rPr>
-              <w:rFonts w:asciiTheme="majorBidi" w:hAnsiTheme="majorBidi" w:cstheme="majorBidi"/>
-              <w:color w:val="000000" w:themeColor="text1"/>
-              <w:sz w:val="28"/>
-              <w:szCs w:val="28"/>
-            </w:rPr>
-            <w:t>3.1</w:t>
-          </w:r>
-          <w:r>
-            <w:rPr>
-              <w:rFonts w:asciiTheme="majorBidi" w:hAnsiTheme="majorBidi" w:cstheme="majorBidi" w:hint="cs"/>
-              <w:color w:val="000000" w:themeColor="text1"/>
-              <w:sz w:val="28"/>
-              <w:szCs w:val="28"/>
-              <w:rtl/>
-            </w:rPr>
-            <w:t>.توصيف المتطلبات الوظيفية..................................................................9</w:t>
+              <w:color w:val="000000" w:themeColor="text1"/>
+              <w:sz w:val="28"/>
+              <w:szCs w:val="28"/>
+              <w:lang w:bidi="ar-SY"/>
+            </w:rPr>
+            <w:t>.</w:t>
+          </w:r>
+          <w:r>
+            <w:rPr>
+              <w:color w:val="000000" w:themeColor="text1"/>
+              <w:sz w:val="28"/>
+              <w:szCs w:val="28"/>
+              <w:lang w:bidi="ar-SY"/>
+            </w:rPr>
+            <w:t>3</w:t>
+          </w:r>
+          <w:r>
+            <w:rPr>
+              <w:color w:val="000000" w:themeColor="text1"/>
+              <w:sz w:val="28"/>
+              <w:szCs w:val="28"/>
+              <w:lang w:bidi="ar-SY"/>
+            </w:rPr>
+            <w:t>.</w:t>
+          </w:r>
+          <w:r>
+            <w:rPr>
+              <w:color w:val="000000" w:themeColor="text1"/>
+              <w:sz w:val="28"/>
+              <w:szCs w:val="28"/>
+              <w:lang w:bidi="ar-SY"/>
+            </w:rPr>
+            <w:t>1</w:t>
+          </w:r>
+          <w:r>
+            <w:rPr>
+              <w:color w:val="000000" w:themeColor="text1"/>
+              <w:sz w:val="28"/>
+              <w:szCs w:val="28"/>
+              <w:lang w:bidi="ar-SY"/>
+            </w:rPr>
+            <w:t>.1</w:t>
+          </w:r>
+          <w:r>
+            <w:rPr>
+              <w:color w:val="000000" w:themeColor="text1"/>
+              <w:sz w:val="28"/>
+              <w:szCs w:val="28"/>
+              <w:lang w:bidi="ar-SY"/>
+            </w:rPr>
+            <w:t xml:space="preserve">                     </w:t>
+          </w:r>
+          <w:r>
+            <w:rPr>
+              <w:rFonts w:hint="cs"/>
+              <w:color w:val="000000" w:themeColor="text1"/>
+              <w:sz w:val="28"/>
+              <w:szCs w:val="28"/>
+              <w:rtl/>
+              <w:lang w:bidi="ar-SY"/>
+            </w:rPr>
+            <w:t>البحث عن ( بيت , محل , أرض)</w:t>
+          </w:r>
+          <w:r>
+            <w:rPr>
+              <w:rFonts w:hint="cs"/>
+              <w:color w:val="000000" w:themeColor="text1"/>
+              <w:sz w:val="28"/>
+              <w:szCs w:val="28"/>
+              <w:rtl/>
+            </w:rPr>
+            <w:t>......................................9</w:t>
           </w:r>
         </w:p>
         <w:p>
           <w:pPr>
             <w:rPr>
-              <w:color w:val="000000" w:themeColor="text1"/>
-              <w:sz w:val="28"/>
-              <w:szCs w:val="28"/>
-              <w:rtl/>
+              <w:sz w:val="28"/>
+              <w:szCs w:val="28"/>
+              <w:rtl/>
+              <w:lang w:bidi="ar-SY"/>
             </w:rPr>
           </w:pPr>
           <w:r>
             <w:rPr>
-              <w:color w:val="000000" w:themeColor="text1"/>
-              <w:sz w:val="28"/>
-              <w:szCs w:val="28"/>
-              <w:lang w:bidi="ar-SY"/>
+              <w:rFonts w:asciiTheme="majorBidi" w:hAnsiTheme="majorBidi" w:cstheme="majorBidi" w:hint="cs"/>
+              <w:sz w:val="28"/>
+              <w:szCs w:val="28"/>
+              <w:rtl/>
             </w:rPr>
             <w:lastRenderedPageBreak/>
-            <w:t>.</w:t>
-          </w:r>
-          <w:r>
-            <w:rPr>
-              <w:color w:val="000000" w:themeColor="text1"/>
-              <w:sz w:val="28"/>
-              <w:szCs w:val="28"/>
-              <w:lang w:bidi="ar-SY"/>
-            </w:rPr>
-            <w:t>3</w:t>
-          </w:r>
-          <w:r>
-            <w:rPr>
-              <w:color w:val="000000" w:themeColor="text1"/>
-              <w:sz w:val="28"/>
-              <w:szCs w:val="28"/>
-              <w:lang w:bidi="ar-SY"/>
-            </w:rPr>
-            <w:t>.</w:t>
-          </w:r>
-          <w:r>
-            <w:rPr>
-              <w:color w:val="000000" w:themeColor="text1"/>
-              <w:sz w:val="28"/>
-              <w:szCs w:val="28"/>
-              <w:lang w:bidi="ar-SY"/>
-            </w:rPr>
-            <w:t>1</w:t>
-          </w:r>
-          <w:r>
-            <w:rPr>
-              <w:color w:val="000000" w:themeColor="text1"/>
-              <w:sz w:val="28"/>
-              <w:szCs w:val="28"/>
-              <w:lang w:bidi="ar-SY"/>
-            </w:rPr>
-            <w:t>.1</w:t>
-          </w:r>
-          <w:r>
-            <w:rPr>
-              <w:color w:val="000000" w:themeColor="text1"/>
-              <w:sz w:val="28"/>
-              <w:szCs w:val="28"/>
-              <w:lang w:bidi="ar-SY"/>
-            </w:rPr>
-            <w:t xml:space="preserve">                     </w:t>
-          </w:r>
-          <w:r>
-            <w:rPr>
-              <w:rFonts w:hint="cs"/>
-              <w:color w:val="000000" w:themeColor="text1"/>
-              <w:sz w:val="28"/>
-              <w:szCs w:val="28"/>
-              <w:rtl/>
-              <w:lang w:bidi="ar-SY"/>
-            </w:rPr>
-            <w:t>البحث عن ( بيت , محل , أرض)</w:t>
-          </w:r>
-          <w:r>
-            <w:rPr>
-              <w:rFonts w:hint="cs"/>
-              <w:color w:val="000000" w:themeColor="text1"/>
-              <w:sz w:val="28"/>
-              <w:szCs w:val="28"/>
-              <w:rtl/>
-            </w:rPr>
-            <w:t>......................................9</w:t>
-          </w:r>
-        </w:p>
-        <w:p>
-          <w:pPr>
-            <w:rPr>
-              <w:sz w:val="28"/>
-              <w:szCs w:val="28"/>
-              <w:rtl/>
-              <w:lang w:bidi="ar-SY"/>
-            </w:rPr>
-          </w:pPr>
-          <w:r>
-            <w:rPr>
-              <w:rFonts w:asciiTheme="majorBidi" w:hAnsiTheme="majorBidi" w:cstheme="majorBidi" w:hint="cs"/>
-              <w:sz w:val="28"/>
-              <w:szCs w:val="28"/>
-              <w:rtl/>
-            </w:rPr>
             <w:t xml:space="preserve">                  </w:t>
           </w:r>
           <w:r>
@@ -3811,45 +3949,25 @@
     <w:p>
       <w:pPr>
         <w:rPr>
-          <w:color w:val="000000" w:themeColor="text1"/>
-          <w:sz w:val="32"/>
-          <w:szCs w:val="32"/>
-          <w:rtl/>
-          <w:lang w:bidi="ar-SY"/>
-        </w:rPr>
-      </w:pPr>
-      <w:r>
-        <w:rPr>
           <w:b/>
           <w:bCs/>
           <w:color w:val="00B050"/>
-          <w:sz w:val="32"/>
-          <w:szCs w:val="32"/>
-          <w:lang w:bidi="ar-SY"/>
-        </w:rPr>
-        <w:t>.2</w:t>
-      </w:r>
+          <w:sz w:val="40"/>
+          <w:szCs w:val="40"/>
+          <w:rtl/>
+          <w:lang w:bidi="ar-SY"/>
+        </w:rPr>
+      </w:pPr>
       <w:r>
         <w:rPr>
           <w:b/>
           <w:bCs/>
           <w:color w:val="00B050"/>
-          <w:sz w:val="32"/>
-          <w:szCs w:val="32"/>
-          <w:lang w:bidi="ar-SY"/>
-        </w:rPr>
-        <w:t>.</w:t>
-      </w:r>
-      <w:r>
-        <w:rPr>
-          <w:b/>
-          <w:bCs/>
-          <w:color w:val="00B050"/>
-          <w:sz w:val="32"/>
-          <w:szCs w:val="32"/>
-          <w:lang w:bidi="ar-SY"/>
-        </w:rPr>
-        <w:t>3</w:t>
+          <w:sz w:val="40"/>
+          <w:szCs w:val="40"/>
+          <w:lang w:bidi="ar-SY"/>
+        </w:rPr>
+        <w:t>.2.3</w:t>
       </w:r>
       <w:r>
         <w:rPr>
@@ -3857,195 +3975,71 @@
           <w:b/>
           <w:bCs/>
           <w:color w:val="00B050"/>
-          <w:sz w:val="32"/>
-          <w:szCs w:val="32"/>
-          <w:rtl/>
-          <w:lang w:bidi="ar-SY"/>
-        </w:rPr>
-        <w:t>سياق العمل :</w:t>
-      </w:r>
-      <w:r>
-        <w:rPr>
-          <w:color w:val="00B0F0"/>
-          <w:sz w:val="32"/>
-          <w:szCs w:val="32"/>
-          <w:rtl/>
-          <w:lang w:bidi="ar-SY"/>
-        </w:rPr>
-        <w:br/>
+          <w:sz w:val="40"/>
+          <w:szCs w:val="40"/>
+          <w:rtl/>
+          <w:lang w:bidi="ar-SY"/>
+        </w:rPr>
+        <w:t xml:space="preserve">بيئة </w:t>
       </w:r>
       <w:r>
         <w:rPr>
           <w:rFonts w:hint="cs"/>
-          <w:color w:val="000000" w:themeColor="text1"/>
-          <w:sz w:val="32"/>
-          <w:szCs w:val="32"/>
-          <w:rtl/>
-          <w:lang w:bidi="ar-SY"/>
-        </w:rPr>
-        <w:t xml:space="preserve">يجب أن يعطي النظام  لمستخدميه القدرة على القيام بكافة العمليات </w:t>
-      </w:r>
-      <w:r>
-        <w:rPr>
-          <w:rFonts w:hint="cs"/>
-          <w:color w:val="000000" w:themeColor="text1"/>
-          <w:sz w:val="32"/>
-          <w:szCs w:val="32"/>
-          <w:rtl/>
-          <w:lang w:bidi="ar-SY"/>
-        </w:rPr>
-        <w:t>وال</w:t>
-      </w:r>
-      <w:r>
-        <w:rPr>
-          <w:rFonts w:hint="cs"/>
-          <w:color w:val="000000" w:themeColor="text1"/>
-          <w:sz w:val="32"/>
-          <w:szCs w:val="32"/>
-          <w:rtl/>
-          <w:lang w:bidi="ar-SY"/>
-        </w:rPr>
-        <w:t>مهام التي يقدمها صاحب المكتب العقاري في مكتبه</w:t>
-      </w:r>
-      <w:r>
-        <w:rPr>
-          <w:rFonts w:hint="cs"/>
-          <w:color w:val="000000" w:themeColor="text1"/>
-          <w:sz w:val="32"/>
-          <w:szCs w:val="32"/>
-          <w:rtl/>
-          <w:lang w:bidi="ar-SY"/>
-        </w:rPr>
-        <w:t>.</w:t>
-      </w:r>
-      <w:r>
-        <w:rPr>
-          <w:rFonts w:hint="cs"/>
-          <w:color w:val="000000" w:themeColor="text1"/>
-          <w:sz w:val="32"/>
-          <w:szCs w:val="32"/>
-          <w:rtl/>
-          <w:lang w:bidi="ar-SY"/>
-        </w:rPr>
-        <w:t xml:space="preserve"> </w:t>
-      </w:r>
-    </w:p>
-    <w:p>
-      <w:pPr>
-        <w:rPr>
-          <w:color w:val="000000" w:themeColor="text1"/>
-          <w:sz w:val="32"/>
-          <w:szCs w:val="32"/>
-          <w:rtl/>
-          <w:lang w:bidi="ar-SY"/>
-        </w:rPr>
-      </w:pPr>
-      <w:r>
-        <w:rPr>
-          <w:rFonts w:hint="cs"/>
-          <w:color w:val="000000" w:themeColor="text1"/>
-          <w:sz w:val="32"/>
-          <w:szCs w:val="32"/>
-          <w:rtl/>
-          <w:lang w:bidi="ar-SY"/>
-        </w:rPr>
-        <w:t>حيث يتم العمل في المكتب كالتالي :</w:t>
-      </w:r>
-      <w:r>
-        <w:rPr>
-          <w:color w:val="000000" w:themeColor="text1"/>
-          <w:sz w:val="32"/>
-          <w:szCs w:val="32"/>
-          <w:rtl/>
-          <w:lang w:bidi="ar-SY"/>
-        </w:rPr>
-        <w:br/>
-      </w:r>
-      <w:r>
-        <w:rPr>
-          <w:rFonts w:hint="cs"/>
-          <w:color w:val="000000" w:themeColor="text1"/>
-          <w:sz w:val="32"/>
-          <w:szCs w:val="32"/>
-          <w:rtl/>
-          <w:lang w:bidi="ar-SY"/>
-        </w:rPr>
-        <w:t>1- تحديد نوع العقد الذي يتوافق مع العملية العقارية ( عقد بيع قطعي , عقد رهن , عقد إيجار ) .</w:t>
-      </w:r>
-      <w:r>
-        <w:rPr>
-          <w:color w:val="000000" w:themeColor="text1"/>
-          <w:sz w:val="32"/>
-          <w:szCs w:val="32"/>
-          <w:rtl/>
-          <w:lang w:bidi="ar-SY"/>
-        </w:rPr>
-        <w:br/>
-      </w:r>
-      <w:r>
-        <w:rPr>
-          <w:rFonts w:hint="cs"/>
-          <w:color w:val="000000" w:themeColor="text1"/>
-          <w:sz w:val="32"/>
-          <w:szCs w:val="32"/>
-          <w:rtl/>
-          <w:lang w:bidi="ar-SY"/>
-        </w:rPr>
-        <w:t>2- يقوم صاحب المكتب بالتحقق من الأوراق المطلوبة الخاصة بالعقد ثم يعطيه للأطراف المشاركة بالعقد ليقوموا بتعبئته بالبيانات والشروط الخاصة , ويجب أن تكون هذه البيانات والشروط ظاهرة للأطراف الأخرى .</w:t>
-      </w:r>
-      <w:r>
-        <w:rPr>
-          <w:color w:val="000000" w:themeColor="text1"/>
-          <w:sz w:val="32"/>
-          <w:szCs w:val="32"/>
-          <w:rtl/>
-          <w:lang w:bidi="ar-SY"/>
-        </w:rPr>
-        <w:br/>
-      </w:r>
-      <w:r>
-        <w:rPr>
-          <w:rFonts w:hint="cs"/>
-          <w:color w:val="000000" w:themeColor="text1"/>
-          <w:sz w:val="32"/>
-          <w:szCs w:val="32"/>
-          <w:rtl/>
-          <w:lang w:bidi="ar-SY"/>
-        </w:rPr>
-        <w:t>3- تنتهي العملية بتوثيق العقد من البلديات أو السجل العقاري وتوزيع نسخ على الأطراف المشاركة بالعقد .</w:t>
-      </w:r>
-    </w:p>
-    <w:p>
-      <w:pPr>
-        <w:rPr>
-          <w:color w:val="000000" w:themeColor="text1"/>
-          <w:sz w:val="32"/>
-          <w:szCs w:val="32"/>
-          <w:rtl/>
-          <w:lang w:bidi="ar-SY"/>
-        </w:rPr>
-      </w:pPr>
-      <w:r>
-        <w:rPr>
           <w:b/>
           <w:bCs/>
           <w:color w:val="00B050"/>
-          <w:sz w:val="32"/>
-          <w:szCs w:val="32"/>
-          <w:lang w:bidi="ar-SY"/>
-        </w:rPr>
-        <w:t>.2.</w:t>
-      </w:r>
-      <w:r>
-        <w:rPr>
+          <w:sz w:val="40"/>
+          <w:szCs w:val="40"/>
+          <w:rtl/>
+          <w:lang w:bidi="ar-SY"/>
+        </w:rPr>
+        <w:t>النظام</w:t>
+      </w:r>
+      <w:r>
+        <w:rPr>
+          <w:rFonts w:hint="cs"/>
           <w:b/>
           <w:bCs/>
           <w:color w:val="00B050"/>
-          <w:sz w:val="32"/>
-          <w:szCs w:val="32"/>
-          <w:lang w:bidi="ar-SY"/>
-        </w:rPr>
-        <w:t>4</w:t>
+          <w:sz w:val="40"/>
+          <w:szCs w:val="40"/>
+          <w:rtl/>
+          <w:lang w:bidi="ar-SY"/>
+        </w:rPr>
+        <w:t>:</w:t>
+      </w:r>
+    </w:p>
+    <w:p>
+      <w:pPr>
+        <w:rPr>
+          <w:color w:val="000000" w:themeColor="text1"/>
+          <w:sz w:val="32"/>
+          <w:szCs w:val="32"/>
+          <w:rtl/>
+          <w:lang w:bidi="ar-SY"/>
+        </w:rPr>
+      </w:pPr>
+      <w:r>
+        <w:rPr>
+          <w:b/>
+          <w:bCs/>
+          <w:color w:val="00B050"/>
+          <w:sz w:val="32"/>
+          <w:szCs w:val="32"/>
+          <w:lang w:bidi="ar-SY"/>
+        </w:rPr>
+        <w:t>.2.</w:t>
+      </w:r>
+      <w:r>
+        <w:rPr>
+          <w:b/>
+          <w:bCs/>
+          <w:color w:val="00B050"/>
+          <w:sz w:val="32"/>
+          <w:szCs w:val="32"/>
+          <w:lang w:bidi="ar-SY"/>
+        </w:rPr>
+        <w:t>3.1</w:t>
       </w:r>
       <w:r>
         <w:rPr>
@@ -4373,6 +4367,315 @@
         </w:rPr>
         <w:t>.</w:t>
       </w:r>
+    </w:p>
+    <w:p>
+      <w:pPr>
+        <w:rPr>
+          <w:color w:val="000000" w:themeColor="text1"/>
+          <w:sz w:val="32"/>
+          <w:szCs w:val="32"/>
+          <w:rtl/>
+          <w:lang w:bidi="ar-SY"/>
+        </w:rPr>
+      </w:pPr>
+      <w:r>
+        <w:rPr>
+          <w:b/>
+          <w:bCs/>
+          <w:color w:val="00B050"/>
+          <w:sz w:val="32"/>
+          <w:szCs w:val="32"/>
+          <w:lang w:bidi="ar-SY"/>
+        </w:rPr>
+        <w:t>.2</w:t>
+      </w:r>
+      <w:r>
+        <w:rPr>
+          <w:b/>
+          <w:bCs/>
+          <w:color w:val="00B050"/>
+          <w:sz w:val="32"/>
+          <w:szCs w:val="32"/>
+          <w:lang w:bidi="ar-SY"/>
+        </w:rPr>
+        <w:t>.</w:t>
+      </w:r>
+      <w:r>
+        <w:rPr>
+          <w:b/>
+          <w:bCs/>
+          <w:color w:val="00B050"/>
+          <w:sz w:val="32"/>
+          <w:szCs w:val="32"/>
+          <w:lang w:bidi="ar-SY"/>
+        </w:rPr>
+        <w:t>3</w:t>
+      </w:r>
+      <w:r>
+        <w:rPr>
+          <w:b/>
+          <w:bCs/>
+          <w:color w:val="00B050"/>
+          <w:sz w:val="32"/>
+          <w:szCs w:val="32"/>
+          <w:lang w:bidi="ar-SY"/>
+        </w:rPr>
+        <w:t>.2</w:t>
+      </w:r>
+      <w:r>
+        <w:rPr>
+          <w:rFonts w:hint="cs"/>
+          <w:b/>
+          <w:bCs/>
+          <w:color w:val="00B050"/>
+          <w:sz w:val="32"/>
+          <w:szCs w:val="32"/>
+          <w:rtl/>
+          <w:lang w:bidi="ar-SY"/>
+        </w:rPr>
+        <w:t>سياق العمل :</w:t>
+      </w:r>
+      <w:r>
+        <w:rPr>
+          <w:color w:val="00B0F0"/>
+          <w:sz w:val="32"/>
+          <w:szCs w:val="32"/>
+          <w:rtl/>
+          <w:lang w:bidi="ar-SY"/>
+        </w:rPr>
+        <w:br/>
+      </w:r>
+      <w:r>
+        <w:rPr>
+          <w:rFonts w:hint="cs"/>
+          <w:color w:val="000000" w:themeColor="text1"/>
+          <w:sz w:val="32"/>
+          <w:szCs w:val="32"/>
+          <w:rtl/>
+          <w:lang w:bidi="ar-SY"/>
+        </w:rPr>
+        <w:t xml:space="preserve">يجب أن يعطي النظام  لمستخدميه القدرة على القيام بكافة العمليات </w:t>
+      </w:r>
+      <w:r>
+        <w:rPr>
+          <w:rFonts w:hint="cs"/>
+          <w:color w:val="000000" w:themeColor="text1"/>
+          <w:sz w:val="32"/>
+          <w:szCs w:val="32"/>
+          <w:rtl/>
+          <w:lang w:bidi="ar-SY"/>
+        </w:rPr>
+        <w:t>وال</w:t>
+      </w:r>
+      <w:r>
+        <w:rPr>
+          <w:rFonts w:hint="cs"/>
+          <w:color w:val="000000" w:themeColor="text1"/>
+          <w:sz w:val="32"/>
+          <w:szCs w:val="32"/>
+          <w:rtl/>
+          <w:lang w:bidi="ar-SY"/>
+        </w:rPr>
+        <w:t>مهام التي يقدمها صاحب المكتب العقاري في مكتبه</w:t>
+      </w:r>
+      <w:r>
+        <w:rPr>
+          <w:rFonts w:hint="cs"/>
+          <w:color w:val="000000" w:themeColor="text1"/>
+          <w:sz w:val="32"/>
+          <w:szCs w:val="32"/>
+          <w:rtl/>
+          <w:lang w:bidi="ar-SY"/>
+        </w:rPr>
+        <w:t>.</w:t>
+      </w:r>
+      <w:r>
+        <w:rPr>
+          <w:rFonts w:hint="cs"/>
+          <w:color w:val="000000" w:themeColor="text1"/>
+          <w:sz w:val="32"/>
+          <w:szCs w:val="32"/>
+          <w:rtl/>
+          <w:lang w:bidi="ar-SY"/>
+        </w:rPr>
+        <w:t xml:space="preserve"> </w:t>
+      </w:r>
+    </w:p>
+    <w:p>
+      <w:pPr>
+        <w:rPr>
+          <w:color w:val="000000" w:themeColor="text1"/>
+          <w:sz w:val="32"/>
+          <w:szCs w:val="32"/>
+          <w:rtl/>
+          <w:lang w:bidi="ar-SY"/>
+        </w:rPr>
+      </w:pPr>
+      <w:r>
+        <w:rPr>
+          <w:rFonts w:hint="cs"/>
+          <w:color w:val="000000" w:themeColor="text1"/>
+          <w:sz w:val="32"/>
+          <w:szCs w:val="32"/>
+          <w:rtl/>
+          <w:lang w:bidi="ar-SY"/>
+        </w:rPr>
+        <w:t>حيث يتم العمل في المكتب كالتالي :</w:t>
+      </w:r>
+      <w:r>
+        <w:rPr>
+          <w:color w:val="000000" w:themeColor="text1"/>
+          <w:sz w:val="32"/>
+          <w:szCs w:val="32"/>
+          <w:rtl/>
+          <w:lang w:bidi="ar-SY"/>
+        </w:rPr>
+        <w:br/>
+      </w:r>
+      <w:r>
+        <w:rPr>
+          <w:rFonts w:hint="cs"/>
+          <w:color w:val="000000" w:themeColor="text1"/>
+          <w:sz w:val="32"/>
+          <w:szCs w:val="32"/>
+          <w:rtl/>
+          <w:lang w:bidi="ar-SY"/>
+        </w:rPr>
+        <w:t>1- تحديد نوع العقد الذي يتوافق مع العملية العقارية ( عقد بيع قطعي , عقد رهن , عقد إيجار ) .</w:t>
+      </w:r>
+      <w:r>
+        <w:rPr>
+          <w:color w:val="000000" w:themeColor="text1"/>
+          <w:sz w:val="32"/>
+          <w:szCs w:val="32"/>
+          <w:rtl/>
+          <w:lang w:bidi="ar-SY"/>
+        </w:rPr>
+        <w:br/>
+      </w:r>
+      <w:r>
+        <w:rPr>
+          <w:rFonts w:hint="cs"/>
+          <w:color w:val="000000" w:themeColor="text1"/>
+          <w:sz w:val="32"/>
+          <w:szCs w:val="32"/>
+          <w:rtl/>
+          <w:lang w:bidi="ar-SY"/>
+        </w:rPr>
+        <w:t>2- يقوم صاحب المكتب بالتحقق من الأوراق المطلوبة الخاصة بالعقد ثم يعطيه للأطراف المشاركة بالعقد ليقوموا بتعبئته بالبيانات والشروط الخاصة , ويجب أن تكون هذه البيانات والشروط ظاهرة للأطراف الأخرى .</w:t>
+      </w:r>
+      <w:r>
+        <w:rPr>
+          <w:color w:val="000000" w:themeColor="text1"/>
+          <w:sz w:val="32"/>
+          <w:szCs w:val="32"/>
+          <w:rtl/>
+          <w:lang w:bidi="ar-SY"/>
+        </w:rPr>
+        <w:br/>
+      </w:r>
+      <w:r>
+        <w:rPr>
+          <w:rFonts w:hint="cs"/>
+          <w:color w:val="000000" w:themeColor="text1"/>
+          <w:sz w:val="32"/>
+          <w:szCs w:val="32"/>
+          <w:rtl/>
+          <w:lang w:bidi="ar-SY"/>
+        </w:rPr>
+        <w:t>3- تنتهي العملية بتوثيق العقد من البلديات أو السجل العقاري وتوزيع نسخ على الأطراف المشاركة بالعقد .</w:t>
+      </w:r>
+    </w:p>
+    <w:p>
+      <w:pPr>
+        <w:rPr>
+          <w:sz w:val="32"/>
+          <w:szCs w:val="32"/>
+          <w:rtl/>
+        </w:rPr>
+      </w:pPr>
+    </w:p>
+    <w:p>
+      <w:pPr>
+        <w:rPr>
+          <w:sz w:val="32"/>
+          <w:szCs w:val="32"/>
+          <w:rtl/>
+          <w:lang w:bidi="ar-SY"/>
+        </w:rPr>
+      </w:pPr>
+    </w:p>
+    <w:p>
+      <w:pPr>
+        <w:rPr>
+          <w:sz w:val="32"/>
+          <w:szCs w:val="32"/>
+          <w:rtl/>
+          <w:lang w:bidi="ar-SY"/>
+        </w:rPr>
+      </w:pPr>
+    </w:p>
+    <w:p>
+      <w:pPr>
+        <w:rPr>
+          <w:sz w:val="32"/>
+          <w:szCs w:val="32"/>
+          <w:rtl/>
+          <w:lang w:bidi="ar-SY"/>
+        </w:rPr>
+      </w:pPr>
+    </w:p>
+    <w:p>
+      <w:pPr>
+        <w:rPr>
+          <w:sz w:val="32"/>
+          <w:szCs w:val="32"/>
+          <w:rtl/>
+          <w:lang w:bidi="ar-SY"/>
+        </w:rPr>
+      </w:pPr>
+    </w:p>
+    <w:p>
+      <w:pPr>
+        <w:rPr>
+          <w:sz w:val="32"/>
+          <w:szCs w:val="32"/>
+          <w:rtl/>
+          <w:lang w:bidi="ar-SY"/>
+        </w:rPr>
+      </w:pPr>
+    </w:p>
+    <w:p>
+      <w:pPr>
+        <w:rPr>
+          <w:sz w:val="32"/>
+          <w:szCs w:val="32"/>
+          <w:rtl/>
+          <w:lang w:bidi="ar-SY"/>
+        </w:rPr>
+      </w:pPr>
+    </w:p>
+    <w:p>
+      <w:pPr>
+        <w:rPr>
+          <w:sz w:val="32"/>
+          <w:szCs w:val="32"/>
+          <w:rtl/>
+          <w:lang w:bidi="ar-SY"/>
+        </w:rPr>
+      </w:pPr>
+    </w:p>
+    <w:p>
+      <w:pPr>
+        <w:tabs>
+          <w:tab w:val="left" w:pos="1241"/>
+        </w:tabs>
+        <w:rPr>
+          <w:sz w:val="32"/>
+          <w:szCs w:val="32"/>
+          <w:lang w:bidi="ar-SY"/>
+        </w:rPr>
+      </w:pPr>
     </w:p>
     <w:sectPr>
       <w:headerReference w:type="default" r:id="rId7"/>
@@ -4444,7 +4747,7 @@
               <w:rtl/>
               <w:lang w:val="ar-SA"/>
             </w:rPr>
-            <w:t>1</w:t>
+            <w:t>5</w:t>
           </w:r>
         </w:fldSimple>
       </w:p>

</xml_diff>